<commit_message>
Dijagram klasa - opis v2
Promijenjena slika. Opisane klase za 2. i 3. sloj.
</commit_message>
<xml_diff>
--- a/Dokumentacija/Dijagram klasa.docx
+++ b/Dokumentacija/Dijagram klasa.docx
@@ -6,25 +6,44 @@
       <w:pPr>
         <w:jc w:val="center"/>
         <w:rPr>
-          <w:noProof/>
+          <w:rFonts w:ascii="Arial" w:hAnsi="Arial" w:cs="Arial"/>
+          <w:noProof/>
+          <w:sz w:val="32"/>
+          <w:szCs w:val="32"/>
           <w:lang w:eastAsia="hr-HR"/>
         </w:rPr>
       </w:pPr>
       <w:r>
         <w:rPr>
-          <w:noProof/>
+          <w:rFonts w:ascii="Arial" w:hAnsi="Arial" w:cs="Arial"/>
+          <w:noProof/>
+          <w:sz w:val="32"/>
+          <w:szCs w:val="32"/>
           <w:lang w:eastAsia="hr-HR"/>
         </w:rPr>
         <w:t>D</w:t>
+      </w:r>
+      <w:r>
+        <w:rPr>
+          <w:rFonts w:ascii="Arial" w:hAnsi="Arial" w:cs="Arial"/>
+          <w:noProof/>
+          <w:sz w:val="32"/>
+          <w:szCs w:val="32"/>
+          <w:lang w:eastAsia="hr-HR"/>
+        </w:rPr>
+        <w:t>ijagram kl</w:t>
       </w:r>
       <w:bookmarkStart w:id="0" w:name="_GoBack"/>
       <w:bookmarkEnd w:id="0"/>
       <w:r>
         <w:rPr>
-          <w:noProof/>
-          <w:lang w:eastAsia="hr-HR"/>
-        </w:rPr>
-        <w:t>ijagram klasa</w:t>
+          <w:rFonts w:ascii="Arial" w:hAnsi="Arial" w:cs="Arial"/>
+          <w:noProof/>
+          <w:sz w:val="32"/>
+          <w:szCs w:val="32"/>
+          <w:lang w:eastAsia="hr-HR"/>
+        </w:rPr>
+        <w:t>asa</w:t>
       </w:r>
     </w:p>
     <w:p>
@@ -38,261 +57,494 @@
     </w:p>
     <w:p>
       <w:pPr>
-        <w:rPr>
-          <w:sz w:val="23"/>
-          <w:szCs w:val="23"/>
+        <w:spacing w:line="360" w:lineRule="auto"/>
+        <w:jc w:val="both"/>
+        <w:rPr>
+          <w:rFonts w:ascii="Arial" w:hAnsi="Arial" w:cs="Arial"/>
+          <w:sz w:val="24"/>
+          <w:szCs w:val="24"/>
         </w:rPr>
       </w:pPr>
       <w:r>
         <w:rPr>
-          <w:sz w:val="23"/>
-          <w:szCs w:val="23"/>
-        </w:rPr>
-        <w:t>Dijagram klasa</w:t>
-      </w:r>
-      <w:r>
-        <w:rPr>
-          <w:sz w:val="23"/>
-          <w:szCs w:val="23"/>
-        </w:rPr>
-        <w:t xml:space="preserve"> </w:t>
-      </w:r>
-      <w:r>
-        <w:rPr>
-          <w:sz w:val="23"/>
-          <w:szCs w:val="23"/>
-        </w:rPr>
-        <w:t>predstavlja skup elemenata strukture kao što su klase, sučelja, objekti i veze između samih klasa. Klase su u našem di</w:t>
-      </w:r>
-      <w:r>
-        <w:rPr>
-          <w:sz w:val="23"/>
-          <w:szCs w:val="23"/>
+          <w:rFonts w:ascii="Arial" w:hAnsi="Arial" w:cs="Arial"/>
+          <w:sz w:val="24"/>
+          <w:szCs w:val="24"/>
+        </w:rPr>
+        <w:t>Dijagram klasa predstavlja skup elemenata strukture kao što su klase, sučelja, objekti i veze između samih klasa. Klase su u našem di</w:t>
+      </w:r>
+      <w:r>
+        <w:rPr>
+          <w:rFonts w:ascii="Arial" w:hAnsi="Arial" w:cs="Arial"/>
+          <w:sz w:val="24"/>
+          <w:szCs w:val="24"/>
         </w:rPr>
         <w:t>jagramu povezane asocijacijom.</w:t>
       </w:r>
     </w:p>
     <w:p>
       <w:pPr>
-        <w:rPr>
-          <w:sz w:val="23"/>
-          <w:szCs w:val="23"/>
+        <w:spacing w:line="360" w:lineRule="auto"/>
+        <w:jc w:val="both"/>
+        <w:rPr>
+          <w:rFonts w:ascii="Arial" w:hAnsi="Arial" w:cs="Arial"/>
+          <w:sz w:val="24"/>
+          <w:szCs w:val="24"/>
         </w:rPr>
       </w:pPr>
       <w:r>
         <w:rPr>
-          <w:sz w:val="23"/>
-          <w:szCs w:val="23"/>
+          <w:rFonts w:ascii="Arial" w:hAnsi="Arial" w:cs="Arial"/>
+          <w:sz w:val="24"/>
+          <w:szCs w:val="24"/>
         </w:rPr>
         <w:t xml:space="preserve">Pokretanjem aplikacije prikazuje se forma za prijavu. Klikom na gumb ''Prijava'' provjerava se da li postoji korisnik sa upisanim korisničkim imenom i lozinkom. Ukoliko postoji prikazuje se forma u kojoj se nalazi izbornik. Moguće je odabrati formu za pregled klijenata, lijekova, narudžbenica, statistike te se odjaviti iz aplikacije. </w:t>
       </w:r>
     </w:p>
     <w:p>
       <w:pPr>
-        <w:rPr>
-          <w:sz w:val="23"/>
-          <w:szCs w:val="23"/>
+        <w:spacing w:line="360" w:lineRule="auto"/>
+        <w:jc w:val="both"/>
+        <w:rPr>
+          <w:rFonts w:ascii="Arial" w:hAnsi="Arial" w:cs="Arial"/>
+          <w:sz w:val="24"/>
+          <w:szCs w:val="24"/>
         </w:rPr>
       </w:pPr>
       <w:r>
         <w:rPr>
-          <w:sz w:val="23"/>
-          <w:szCs w:val="23"/>
+          <w:rFonts w:ascii="Arial" w:hAnsi="Arial" w:cs="Arial"/>
+          <w:sz w:val="24"/>
+          <w:szCs w:val="24"/>
         </w:rPr>
         <w:t xml:space="preserve">Klikom na gumb ''Klijenti'' prikazuje se forma u kojoj se prilikom kreiranja (u konstruktoru) dohvaćaju i prikazuju svi klijenti s kojima poduzeće posluje. </w:t>
       </w:r>
       <w:r>
         <w:rPr>
-          <w:sz w:val="23"/>
-          <w:szCs w:val="23"/>
+          <w:rFonts w:ascii="Arial" w:hAnsi="Arial" w:cs="Arial"/>
+          <w:sz w:val="24"/>
+          <w:szCs w:val="24"/>
         </w:rPr>
         <w:t xml:space="preserve">--  </w:t>
       </w:r>
       <w:r>
         <w:rPr>
-          <w:sz w:val="23"/>
-          <w:szCs w:val="23"/>
+          <w:rFonts w:ascii="Arial" w:hAnsi="Arial" w:cs="Arial"/>
+          <w:sz w:val="24"/>
+          <w:szCs w:val="24"/>
         </w:rPr>
         <w:t>Klikom na određenog klijenta moguće je vidjeti njegove detalje te iste promijeniti.</w:t>
       </w:r>
       <w:r>
         <w:rPr>
-          <w:sz w:val="23"/>
-          <w:szCs w:val="23"/>
+          <w:rFonts w:ascii="Arial" w:hAnsi="Arial" w:cs="Arial"/>
+          <w:sz w:val="24"/>
+          <w:szCs w:val="24"/>
         </w:rPr>
         <w:t xml:space="preserve">-- </w:t>
       </w:r>
       <w:r>
         <w:rPr>
-          <w:sz w:val="23"/>
-          <w:szCs w:val="23"/>
+          <w:rFonts w:ascii="Arial" w:hAnsi="Arial" w:cs="Arial"/>
+          <w:sz w:val="24"/>
+          <w:szCs w:val="24"/>
         </w:rPr>
         <w:t>Klikom na gumb ''Dodaj novi''</w:t>
       </w:r>
       <w:r>
         <w:rPr>
-          <w:sz w:val="23"/>
-          <w:szCs w:val="23"/>
+          <w:rFonts w:ascii="Arial" w:hAnsi="Arial" w:cs="Arial"/>
+          <w:sz w:val="24"/>
+          <w:szCs w:val="24"/>
         </w:rPr>
         <w:t xml:space="preserve"> </w:t>
       </w:r>
       <w:r>
         <w:rPr>
-          <w:sz w:val="23"/>
-          <w:szCs w:val="23"/>
+          <w:rFonts w:ascii="Arial" w:hAnsi="Arial" w:cs="Arial"/>
+          <w:sz w:val="24"/>
+          <w:szCs w:val="24"/>
         </w:rPr>
         <w:t>otvara se forma za unos novog klijenta.</w:t>
       </w:r>
       <w:r>
         <w:rPr>
-          <w:sz w:val="23"/>
-          <w:szCs w:val="23"/>
+          <w:rFonts w:ascii="Arial" w:hAnsi="Arial" w:cs="Arial"/>
+          <w:sz w:val="24"/>
+          <w:szCs w:val="24"/>
         </w:rPr>
         <w:t xml:space="preserve"> Moguće je spremiti ili odustati od spremanja novog klijenta.</w:t>
       </w:r>
     </w:p>
     <w:p>
       <w:pPr>
-        <w:rPr>
-          <w:sz w:val="23"/>
-          <w:szCs w:val="23"/>
+        <w:spacing w:line="360" w:lineRule="auto"/>
+        <w:jc w:val="both"/>
+        <w:rPr>
+          <w:rFonts w:ascii="Arial" w:hAnsi="Arial" w:cs="Arial"/>
+          <w:sz w:val="24"/>
+          <w:szCs w:val="24"/>
         </w:rPr>
       </w:pPr>
       <w:r>
         <w:rPr>
-          <w:sz w:val="23"/>
-          <w:szCs w:val="23"/>
+          <w:rFonts w:ascii="Arial" w:hAnsi="Arial" w:cs="Arial"/>
+          <w:sz w:val="24"/>
+          <w:szCs w:val="24"/>
         </w:rPr>
         <w:t>Klikom na gumb ''Lijekovi'' poziva se forma koja prilikom kreiranja dohvaća popis svih lijekova iz baze podataka te ih prikazuje.</w:t>
       </w:r>
     </w:p>
     <w:p>
       <w:pPr>
-        <w:rPr>
-          <w:sz w:val="23"/>
-          <w:szCs w:val="23"/>
+        <w:spacing w:line="360" w:lineRule="auto"/>
+        <w:jc w:val="both"/>
+        <w:rPr>
+          <w:rFonts w:ascii="Arial" w:hAnsi="Arial" w:cs="Arial"/>
+          <w:sz w:val="24"/>
+          <w:szCs w:val="24"/>
         </w:rPr>
       </w:pPr>
       <w:r>
         <w:rPr>
-          <w:sz w:val="23"/>
-          <w:szCs w:val="23"/>
+          <w:rFonts w:ascii="Arial" w:hAnsi="Arial" w:cs="Arial"/>
+          <w:sz w:val="24"/>
+          <w:szCs w:val="24"/>
         </w:rPr>
         <w:t>Klikom na gumb ''</w:t>
       </w:r>
       <w:r>
         <w:rPr>
-          <w:sz w:val="23"/>
-          <w:szCs w:val="23"/>
+          <w:rFonts w:ascii="Arial" w:hAnsi="Arial" w:cs="Arial"/>
+          <w:sz w:val="24"/>
+          <w:szCs w:val="24"/>
         </w:rPr>
         <w:t>Narudžbenica</w:t>
       </w:r>
       <w:r>
         <w:rPr>
-          <w:sz w:val="23"/>
-          <w:szCs w:val="23"/>
+          <w:rFonts w:ascii="Arial" w:hAnsi="Arial" w:cs="Arial"/>
+          <w:sz w:val="24"/>
+          <w:szCs w:val="24"/>
         </w:rPr>
         <w:t>''</w:t>
       </w:r>
       <w:r>
         <w:rPr>
-          <w:sz w:val="23"/>
-          <w:szCs w:val="23"/>
+          <w:rFonts w:ascii="Arial" w:hAnsi="Arial" w:cs="Arial"/>
+          <w:sz w:val="24"/>
+          <w:szCs w:val="24"/>
         </w:rPr>
         <w:t xml:space="preserve"> pojavljuje se forma kod koje se u konstruktoru </w:t>
       </w:r>
       <w:r>
         <w:rPr>
-          <w:sz w:val="23"/>
-          <w:szCs w:val="23"/>
+          <w:rFonts w:ascii="Arial" w:hAnsi="Arial" w:cs="Arial"/>
+          <w:sz w:val="24"/>
+          <w:szCs w:val="24"/>
         </w:rPr>
         <w:t xml:space="preserve">uzimaju podaci iz baze podataka te se odmah prikazuju. </w:t>
       </w:r>
       <w:r>
         <w:rPr>
-          <w:sz w:val="23"/>
-          <w:szCs w:val="23"/>
+          <w:rFonts w:ascii="Arial" w:hAnsi="Arial" w:cs="Arial"/>
+          <w:sz w:val="24"/>
+          <w:szCs w:val="24"/>
         </w:rPr>
         <w:t>Klikom na određenu narudžbenicu moguće je vidjeti podatke te iste ažurirati.</w:t>
       </w:r>
       <w:r>
         <w:rPr>
-          <w:sz w:val="23"/>
-          <w:szCs w:val="23"/>
+          <w:rFonts w:ascii="Arial" w:hAnsi="Arial" w:cs="Arial"/>
+          <w:sz w:val="24"/>
+          <w:szCs w:val="24"/>
         </w:rPr>
         <w:t xml:space="preserve"> </w:t>
       </w:r>
       <w:r>
         <w:rPr>
-          <w:sz w:val="23"/>
-          <w:szCs w:val="23"/>
+          <w:rFonts w:ascii="Arial" w:hAnsi="Arial" w:cs="Arial"/>
+          <w:sz w:val="24"/>
+          <w:szCs w:val="24"/>
         </w:rPr>
         <w:t>Također je moguće dodati novu narudžbenicu koja se dodaje klikom na gumb ''Dodaj novu''</w:t>
       </w:r>
       <w:r>
         <w:rPr>
-          <w:sz w:val="23"/>
-          <w:szCs w:val="23"/>
+          <w:rFonts w:ascii="Arial" w:hAnsi="Arial" w:cs="Arial"/>
+          <w:sz w:val="24"/>
+          <w:szCs w:val="24"/>
         </w:rPr>
         <w:t xml:space="preserve">. </w:t>
       </w:r>
       <w:r>
         <w:rPr>
-          <w:sz w:val="23"/>
-          <w:szCs w:val="23"/>
+          <w:rFonts w:ascii="Arial" w:hAnsi="Arial" w:cs="Arial"/>
+          <w:sz w:val="24"/>
+          <w:szCs w:val="24"/>
         </w:rPr>
         <w:t xml:space="preserve">Moguće je spremiti narudžbenicu ili odustati od spremanja. </w:t>
       </w:r>
     </w:p>
     <w:p>
       <w:pPr>
-        <w:rPr>
-          <w:sz w:val="23"/>
-          <w:szCs w:val="23"/>
+        <w:spacing w:line="360" w:lineRule="auto"/>
+        <w:jc w:val="both"/>
+        <w:rPr>
+          <w:rFonts w:ascii="Arial" w:hAnsi="Arial" w:cs="Arial"/>
+          <w:sz w:val="24"/>
+          <w:szCs w:val="24"/>
         </w:rPr>
       </w:pPr>
       <w:r>
         <w:rPr>
-          <w:sz w:val="23"/>
-          <w:szCs w:val="23"/>
-        </w:rPr>
-        <w:t>Klikom na gumb ''Statistika'' poziva se forma u kojoj je moguće vidjeti najprodavanije proizvode ili kupce koji su najviše puta kupovali uz mogućnost odabira vremenskog razdoblja od 3, 6 ili 12 mjeseci.</w:t>
+          <w:rFonts w:ascii="Arial" w:hAnsi="Arial" w:cs="Arial"/>
+          <w:sz w:val="24"/>
+          <w:szCs w:val="24"/>
+        </w:rPr>
+        <w:t>Klikom na gumb ''Statistika'' poziva se forma u kojoj je moguće vidjeti najprodavanije proizvode ili kupc</w:t>
+      </w:r>
+      <w:r>
+        <w:rPr>
+          <w:rFonts w:ascii="Arial" w:hAnsi="Arial" w:cs="Arial"/>
+          <w:sz w:val="24"/>
+          <w:szCs w:val="24"/>
+        </w:rPr>
+        <w:t xml:space="preserve">e koji su najviše puta kupovali. </w:t>
       </w:r>
     </w:p>
     <w:p>
       <w:pPr>
-        <w:rPr>
-          <w:sz w:val="23"/>
-          <w:szCs w:val="23"/>
+        <w:spacing w:line="360" w:lineRule="auto"/>
+        <w:jc w:val="both"/>
+        <w:rPr>
+          <w:rFonts w:ascii="Arial" w:hAnsi="Arial" w:cs="Arial"/>
+          <w:sz w:val="24"/>
+          <w:szCs w:val="24"/>
         </w:rPr>
       </w:pPr>
       <w:r>
         <w:rPr>
-          <w:sz w:val="23"/>
-          <w:szCs w:val="23"/>
-        </w:rPr>
-        <w:t>Klikom na gumb ''Odjava'' korisnik se odjavljuje iz aplikacije, odnosno, sustava.</w:t>
+          <w:rFonts w:ascii="Arial" w:hAnsi="Arial" w:cs="Arial"/>
+          <w:sz w:val="24"/>
+          <w:szCs w:val="24"/>
+        </w:rPr>
+        <w:t>Klikom na gumb ''Odjava'' korisnik se od</w:t>
+      </w:r>
+      <w:r>
+        <w:rPr>
+          <w:rFonts w:ascii="Arial" w:hAnsi="Arial" w:cs="Arial"/>
+          <w:sz w:val="24"/>
+          <w:szCs w:val="24"/>
+        </w:rPr>
+        <w:t>javljuje iz aplikacije, odnosno</w:t>
+      </w:r>
+      <w:r>
+        <w:rPr>
+          <w:rFonts w:ascii="Arial" w:hAnsi="Arial" w:cs="Arial"/>
+          <w:sz w:val="24"/>
+          <w:szCs w:val="24"/>
+        </w:rPr>
+        <w:t xml:space="preserve"> sustava.</w:t>
       </w:r>
     </w:p>
     <w:p>
       <w:pPr>
-        <w:rPr>
-          <w:noProof/>
+        <w:spacing w:line="360" w:lineRule="auto"/>
+        <w:jc w:val="both"/>
+        <w:rPr>
+          <w:rFonts w:ascii="Arial" w:hAnsi="Arial" w:cs="Arial"/>
+          <w:noProof/>
+          <w:sz w:val="24"/>
+          <w:szCs w:val="24"/>
           <w:lang w:eastAsia="hr-HR"/>
         </w:rPr>
       </w:pPr>
+      <w:r>
+        <w:rPr>
+          <w:rFonts w:ascii="Arial" w:hAnsi="Arial" w:cs="Arial"/>
+          <w:noProof/>
+          <w:sz w:val="24"/>
+          <w:szCs w:val="24"/>
+          <w:lang w:eastAsia="hr-HR"/>
+        </w:rPr>
+        <w:t>Klasa upiti služi za kreiranje upita za dohvaćanje, ažuriranje i dodavanje podataka. Operacija azuriraj prima argumente id (služi za odabir retka koji se ažurira), imeTablice (služi za odabir tablice) i atributi (neparni indeks je ime atributa</w:t>
+      </w:r>
+      <w:r>
+        <w:rPr>
+          <w:rFonts w:ascii="Arial" w:hAnsi="Arial" w:cs="Arial"/>
+          <w:noProof/>
+          <w:sz w:val="24"/>
+          <w:szCs w:val="24"/>
+          <w:lang w:eastAsia="hr-HR"/>
+        </w:rPr>
+        <w:t>, dok je parni indeks vrijednost atributa</w:t>
+      </w:r>
+      <w:r>
+        <w:rPr>
+          <w:rFonts w:ascii="Arial" w:hAnsi="Arial" w:cs="Arial"/>
+          <w:noProof/>
+          <w:sz w:val="24"/>
+          <w:szCs w:val="24"/>
+          <w:lang w:eastAsia="hr-HR"/>
+        </w:rPr>
+        <w:t>)</w:t>
+      </w:r>
+      <w:r>
+        <w:rPr>
+          <w:rFonts w:ascii="Arial" w:hAnsi="Arial" w:cs="Arial"/>
+          <w:noProof/>
+          <w:sz w:val="24"/>
+          <w:szCs w:val="24"/>
+          <w:lang w:eastAsia="hr-HR"/>
+        </w:rPr>
+        <w:t>.</w:t>
+      </w:r>
+      <w:r>
+        <w:rPr>
+          <w:rFonts w:ascii="Arial" w:hAnsi="Arial" w:cs="Arial"/>
+          <w:noProof/>
+          <w:sz w:val="24"/>
+          <w:szCs w:val="24"/>
+          <w:lang w:eastAsia="hr-HR"/>
+        </w:rPr>
+        <w:t xml:space="preserve"> </w:t>
+      </w:r>
+      <w:r>
+        <w:rPr>
+          <w:rFonts w:ascii="Arial" w:hAnsi="Arial" w:cs="Arial"/>
+          <w:noProof/>
+          <w:sz w:val="24"/>
+          <w:szCs w:val="24"/>
+          <w:lang w:eastAsia="hr-HR"/>
+        </w:rPr>
+        <w:t xml:space="preserve">Operacija </w:t>
+      </w:r>
+      <w:r>
+        <w:rPr>
+          <w:rFonts w:ascii="Arial" w:hAnsi="Arial" w:cs="Arial"/>
+          <w:noProof/>
+          <w:sz w:val="24"/>
+          <w:szCs w:val="24"/>
+          <w:lang w:eastAsia="hr-HR"/>
+        </w:rPr>
+        <w:t>dodaj</w:t>
+      </w:r>
+      <w:r>
+        <w:rPr>
+          <w:rFonts w:ascii="Arial" w:hAnsi="Arial" w:cs="Arial"/>
+          <w:noProof/>
+          <w:sz w:val="24"/>
+          <w:szCs w:val="24"/>
+          <w:lang w:eastAsia="hr-HR"/>
+        </w:rPr>
+        <w:t xml:space="preserve"> prima argumente imeTablice (služi za odabir tablice) i atributi (neparni indeks je ime atributa, dok je parni indeks vrijednost atributa). Operacija </w:t>
+      </w:r>
+      <w:r>
+        <w:rPr>
+          <w:rFonts w:ascii="Arial" w:hAnsi="Arial" w:cs="Arial"/>
+          <w:noProof/>
+          <w:sz w:val="24"/>
+          <w:szCs w:val="24"/>
+          <w:lang w:eastAsia="hr-HR"/>
+        </w:rPr>
+        <w:t>dohvati</w:t>
+      </w:r>
+      <w:r>
+        <w:rPr>
+          <w:rFonts w:ascii="Arial" w:hAnsi="Arial" w:cs="Arial"/>
+          <w:noProof/>
+          <w:sz w:val="24"/>
+          <w:szCs w:val="24"/>
+          <w:lang w:eastAsia="hr-HR"/>
+        </w:rPr>
+        <w:t xml:space="preserve"> prima argumente id (služi za odabir retka koji se</w:t>
+      </w:r>
+      <w:r>
+        <w:rPr>
+          <w:rFonts w:ascii="Arial" w:hAnsi="Arial" w:cs="Arial"/>
+          <w:noProof/>
+          <w:sz w:val="24"/>
+          <w:szCs w:val="24"/>
+          <w:lang w:eastAsia="hr-HR"/>
+        </w:rPr>
+        <w:t xml:space="preserve"> dohvaća</w:t>
+      </w:r>
+      <w:r>
+        <w:rPr>
+          <w:rFonts w:ascii="Arial" w:hAnsi="Arial" w:cs="Arial"/>
+          <w:noProof/>
+          <w:sz w:val="24"/>
+          <w:szCs w:val="24"/>
+          <w:lang w:eastAsia="hr-HR"/>
+        </w:rPr>
+        <w:t>)</w:t>
+      </w:r>
+      <w:r>
+        <w:rPr>
+          <w:rFonts w:ascii="Arial" w:hAnsi="Arial" w:cs="Arial"/>
+          <w:noProof/>
+          <w:sz w:val="24"/>
+          <w:szCs w:val="24"/>
+          <w:lang w:eastAsia="hr-HR"/>
+        </w:rPr>
+        <w:t xml:space="preserve"> i </w:t>
+      </w:r>
+      <w:r>
+        <w:rPr>
+          <w:rFonts w:ascii="Arial" w:hAnsi="Arial" w:cs="Arial"/>
+          <w:noProof/>
+          <w:sz w:val="24"/>
+          <w:szCs w:val="24"/>
+          <w:lang w:eastAsia="hr-HR"/>
+        </w:rPr>
+        <w:t>imeTablice (služi za odabir tablice).</w:t>
+      </w:r>
     </w:p>
     <w:p>
-      <w:r>
-        <w:rPr>
-          <w:noProof/>
+      <w:pPr>
+        <w:spacing w:line="360" w:lineRule="auto"/>
+        <w:jc w:val="both"/>
+        <w:rPr>
+          <w:rFonts w:ascii="Arial" w:hAnsi="Arial" w:cs="Arial"/>
+          <w:noProof/>
+          <w:sz w:val="24"/>
+          <w:szCs w:val="24"/>
+          <w:lang w:eastAsia="hr-HR"/>
+        </w:rPr>
+      </w:pPr>
+      <w:r>
+        <w:rPr>
+          <w:rFonts w:ascii="Arial" w:hAnsi="Arial" w:cs="Arial"/>
+          <w:noProof/>
+          <w:sz w:val="24"/>
+          <w:szCs w:val="24"/>
           <w:lang w:eastAsia="hr-HR"/>
         </w:rPr>
         <w:lastRenderedPageBreak/>
+        <w:t>Klasa spajanje na ba</w:t>
+      </w:r>
+      <w:r>
+        <w:rPr>
+          <w:rFonts w:ascii="Arial" w:hAnsi="Arial" w:cs="Arial"/>
+          <w:noProof/>
+          <w:sz w:val="24"/>
+          <w:szCs w:val="24"/>
+          <w:lang w:eastAsia="hr-HR"/>
+        </w:rPr>
+        <w:t>zu služi za spajanje na bazu.</w:t>
+      </w:r>
+    </w:p>
+    <w:p>
+      <w:r>
+        <w:rPr>
+          <w:noProof/>
+          <w:lang w:eastAsia="hr-HR"/>
+        </w:rPr>
         <w:drawing>
           <wp:inline distT="0" distB="0" distL="0" distR="0">
-            <wp:extent cx="5760720" cy="3857625"/>
-            <wp:effectExtent l="0" t="0" r="0" b="9525"/>
+            <wp:extent cx="5760720" cy="3394547"/>
+            <wp:effectExtent l="0" t="0" r="0" b="0"/>
             <wp:docPr id="1" name="Picture 1"/>
             <wp:cNvGraphicFramePr>
               <a:graphicFrameLocks xmlns:a="http://schemas.openxmlformats.org/drawingml/2006/main" noChangeAspect="1"/>
@@ -319,7 +571,7 @@
                   <pic:spPr>
                     <a:xfrm>
                       <a:off x="0" y="0"/>
-                      <a:ext cx="5760720" cy="3857625"/>
+                      <a:ext cx="5760720" cy="3394547"/>
                     </a:xfrm>
                     <a:prstGeom prst="rect">
                       <a:avLst/>

</xml_diff>